<commit_message>
added iOS8 to tech specs
</commit_message>
<xml_diff>
--- a/word/Technical_Specification.docx
+++ b/word/Technical_Specification.docx
@@ -95,7 +95,6 @@
         </w:rPr>
         <w:t> </w:t>
       </w:r>
-      <w:proofErr w:type="gramStart"/>
       <w:r>
         <w:rPr>
           <w:rFonts w:ascii="Helvetica Neue" w:hAnsi="Helvetica Neue"/>
@@ -107,7 +106,6 @@
         </w:rPr>
         <w:t xml:space="preserve">                                                     </w:t>
       </w:r>
-      <w:proofErr w:type="gramEnd"/>
       <w:r>
         <w:rPr>
           <w:rFonts w:ascii="Helvetica Neue" w:hAnsi="Helvetica Neue"/>
@@ -386,7 +384,7 @@
           <w:szCs w:val="28"/>
           <w:u w:val="single"/>
         </w:rPr>
-        <w:t>Tuesday, September 2, 2014</w:t>
+        <w:t>Thursday, October 9, 2014</w:t>
       </w:r>
       <w:r>
         <w:rPr>
@@ -1253,7 +1251,6 @@
             <w:checkBox>
               <w:sizeAuto/>
               <w:default w:val="0"/>
-              <w:checked/>
             </w:checkBox>
           </w:ffData>
         </w:fldChar>
@@ -1320,7 +1317,6 @@
             <w:checkBox>
               <w:sizeAuto/>
               <w:default w:val="0"/>
-              <w:checked/>
             </w:checkBox>
           </w:ffData>
         </w:fldChar>
@@ -1363,6 +1359,205 @@
         <w:t xml:space="preserve"> Windows 7</w:t>
       </w:r>
     </w:p>
+    <w:p>
+      <w:pPr>
+        <w:spacing w:line="276" w:lineRule="auto"/>
+        <w:ind w:right="-1350"/>
+        <w:rPr>
+          <w:rFonts w:ascii="Helvetica Neue" w:hAnsi="Helvetica Neue"/>
+          <w:b/>
+          <w:sz w:val="26"/>
+          <w:szCs w:val="26"/>
+        </w:rPr>
+      </w:pPr>
+      <w:r>
+        <w:rPr>
+          <w:rFonts w:ascii="Helvetica Neue" w:hAnsi="Helvetica Neue"/>
+          <w:b/>
+          <w:sz w:val="26"/>
+          <w:szCs w:val="26"/>
+        </w:rPr>
+        <w:fldChar w:fldCharType="begin">
+          <w:ffData>
+            <w:name w:val="Check1"/>
+            <w:enabled/>
+            <w:calcOnExit w:val="0"/>
+            <w:checkBox>
+              <w:sizeAuto/>
+              <w:default w:val="0"/>
+            </w:checkBox>
+          </w:ffData>
+        </w:fldChar>
+      </w:r>
+      <w:r>
+        <w:rPr>
+          <w:rFonts w:ascii="Helvetica Neue" w:hAnsi="Helvetica Neue"/>
+          <w:b/>
+          <w:sz w:val="26"/>
+          <w:szCs w:val="26"/>
+        </w:rPr>
+        <w:instrText xml:space="preserve"> FORMCHECKBOX </w:instrText>
+      </w:r>
+      <w:r>
+        <w:rPr>
+          <w:rFonts w:ascii="Helvetica Neue" w:hAnsi="Helvetica Neue"/>
+          <w:b/>
+          <w:sz w:val="26"/>
+          <w:szCs w:val="26"/>
+        </w:rPr>
+      </w:r>
+      <w:r>
+        <w:rPr>
+          <w:rFonts w:ascii="Helvetica Neue" w:hAnsi="Helvetica Neue"/>
+          <w:b/>
+          <w:sz w:val="26"/>
+          <w:szCs w:val="26"/>
+        </w:rPr>
+        <w:fldChar w:fldCharType="end"/>
+      </w:r>
+      <w:r>
+        <w:rPr>
+          <w:rFonts w:ascii="Helvetica Neue" w:hAnsi="Helvetica Neue"/>
+          <w:b/>
+          <w:sz w:val="26"/>
+          <w:szCs w:val="26"/>
+        </w:rPr>
+        <w:t xml:space="preserve"> Windows Vista</w:t>
+      </w:r>
+    </w:p>
+    <w:p>
+      <w:pPr>
+        <w:spacing w:line="276" w:lineRule="auto"/>
+        <w:ind w:right="-1350"/>
+        <w:rPr>
+          <w:rFonts w:ascii="Helvetica Neue" w:hAnsi="Helvetica Neue"/>
+          <w:b/>
+          <w:sz w:val="26"/>
+          <w:szCs w:val="26"/>
+        </w:rPr>
+      </w:pPr>
+      <w:r>
+        <w:rPr>
+          <w:rFonts w:ascii="Helvetica Neue" w:hAnsi="Helvetica Neue"/>
+          <w:b/>
+          <w:sz w:val="26"/>
+          <w:szCs w:val="26"/>
+        </w:rPr>
+        <w:fldChar w:fldCharType="begin">
+          <w:ffData>
+            <w:name w:val="Check1"/>
+            <w:enabled/>
+            <w:calcOnExit w:val="0"/>
+            <w:checkBox>
+              <w:sizeAuto/>
+              <w:default w:val="0"/>
+            </w:checkBox>
+          </w:ffData>
+        </w:fldChar>
+      </w:r>
+      <w:r>
+        <w:rPr>
+          <w:rFonts w:ascii="Helvetica Neue" w:hAnsi="Helvetica Neue"/>
+          <w:b/>
+          <w:sz w:val="26"/>
+          <w:szCs w:val="26"/>
+        </w:rPr>
+        <w:instrText xml:space="preserve"> FORMCHECKBOX </w:instrText>
+      </w:r>
+      <w:r>
+        <w:rPr>
+          <w:rFonts w:ascii="Helvetica Neue" w:hAnsi="Helvetica Neue"/>
+          <w:b/>
+          <w:sz w:val="26"/>
+          <w:szCs w:val="26"/>
+        </w:rPr>
+      </w:r>
+      <w:r>
+        <w:rPr>
+          <w:rFonts w:ascii="Helvetica Neue" w:hAnsi="Helvetica Neue"/>
+          <w:b/>
+          <w:sz w:val="26"/>
+          <w:szCs w:val="26"/>
+        </w:rPr>
+        <w:fldChar w:fldCharType="end"/>
+      </w:r>
+      <w:r>
+        <w:rPr>
+          <w:rFonts w:ascii="Helvetica Neue" w:hAnsi="Helvetica Neue"/>
+          <w:b/>
+          <w:sz w:val="26"/>
+          <w:szCs w:val="26"/>
+        </w:rPr>
+        <w:t xml:space="preserve"> Mac OS X 10.9 – Mavericks</w:t>
+      </w:r>
+    </w:p>
+    <w:p>
+      <w:pPr>
+        <w:spacing w:line="276" w:lineRule="auto"/>
+        <w:ind w:right="-1350"/>
+        <w:rPr>
+          <w:rFonts w:ascii="Helvetica Neue" w:hAnsi="Helvetica Neue"/>
+          <w:b/>
+          <w:sz w:val="26"/>
+          <w:szCs w:val="26"/>
+        </w:rPr>
+      </w:pPr>
+      <w:r>
+        <w:rPr>
+          <w:rFonts w:ascii="Helvetica Neue" w:hAnsi="Helvetica Neue"/>
+          <w:b/>
+          <w:sz w:val="26"/>
+          <w:szCs w:val="26"/>
+        </w:rPr>
+        <w:fldChar w:fldCharType="begin">
+          <w:ffData>
+            <w:name w:val="Check1"/>
+            <w:enabled/>
+            <w:calcOnExit w:val="0"/>
+            <w:checkBox>
+              <w:sizeAuto/>
+              <w:default w:val="0"/>
+            </w:checkBox>
+          </w:ffData>
+        </w:fldChar>
+      </w:r>
+      <w:r>
+        <w:rPr>
+          <w:rFonts w:ascii="Helvetica Neue" w:hAnsi="Helvetica Neue"/>
+          <w:b/>
+          <w:sz w:val="26"/>
+          <w:szCs w:val="26"/>
+        </w:rPr>
+        <w:instrText xml:space="preserve"> FORMCHECKBOX </w:instrText>
+      </w:r>
+      <w:r>
+        <w:rPr>
+          <w:rFonts w:ascii="Helvetica Neue" w:hAnsi="Helvetica Neue"/>
+          <w:b/>
+          <w:sz w:val="26"/>
+          <w:szCs w:val="26"/>
+        </w:rPr>
+      </w:r>
+      <w:r>
+        <w:rPr>
+          <w:rFonts w:ascii="Helvetica Neue" w:hAnsi="Helvetica Neue"/>
+          <w:b/>
+          <w:sz w:val="26"/>
+          <w:szCs w:val="26"/>
+        </w:rPr>
+        <w:fldChar w:fldCharType="end"/>
+      </w:r>
+      <w:r>
+        <w:rPr>
+          <w:rFonts w:ascii="Helvetica Neue" w:hAnsi="Helvetica Neue"/>
+          <w:b/>
+          <w:sz w:val="26"/>
+          <w:szCs w:val="26"/>
+        </w:rPr>
+        <w:t xml:space="preserve"> Mac OS X 10.8 – Mountain Lion</w:t>
+      </w:r>
+    </w:p>
+    <w:bookmarkStart w:id="7" w:name="_GoBack"/>
     <w:p>
       <w:pPr>
         <w:spacing w:line="276" w:lineRule="auto"/>
@@ -1420,207 +1615,7 @@
         </w:rPr>
         <w:fldChar w:fldCharType="end"/>
       </w:r>
-      <w:r>
-        <w:rPr>
-          <w:rFonts w:ascii="Helvetica Neue" w:hAnsi="Helvetica Neue"/>
-          <w:b/>
-          <w:sz w:val="26"/>
-          <w:szCs w:val="26"/>
-        </w:rPr>
-        <w:t xml:space="preserve"> Windows Vista</w:t>
-      </w:r>
-    </w:p>
-    <w:p>
-      <w:pPr>
-        <w:spacing w:line="276" w:lineRule="auto"/>
-        <w:ind w:right="-1350"/>
-        <w:rPr>
-          <w:rFonts w:ascii="Helvetica Neue" w:hAnsi="Helvetica Neue"/>
-          <w:b/>
-          <w:sz w:val="26"/>
-          <w:szCs w:val="26"/>
-        </w:rPr>
-      </w:pPr>
-      <w:r>
-        <w:rPr>
-          <w:rFonts w:ascii="Helvetica Neue" w:hAnsi="Helvetica Neue"/>
-          <w:b/>
-          <w:sz w:val="26"/>
-          <w:szCs w:val="26"/>
-        </w:rPr>
-        <w:fldChar w:fldCharType="begin">
-          <w:ffData>
-            <w:name w:val="Check1"/>
-            <w:enabled/>
-            <w:calcOnExit w:val="0"/>
-            <w:checkBox>
-              <w:sizeAuto/>
-              <w:default w:val="0"/>
-              <w:checked/>
-            </w:checkBox>
-          </w:ffData>
-        </w:fldChar>
-      </w:r>
-      <w:r>
-        <w:rPr>
-          <w:rFonts w:ascii="Helvetica Neue" w:hAnsi="Helvetica Neue"/>
-          <w:b/>
-          <w:sz w:val="26"/>
-          <w:szCs w:val="26"/>
-        </w:rPr>
-        <w:instrText xml:space="preserve"> FORMCHECKBOX </w:instrText>
-      </w:r>
-      <w:r>
-        <w:rPr>
-          <w:rFonts w:ascii="Helvetica Neue" w:hAnsi="Helvetica Neue"/>
-          <w:b/>
-          <w:sz w:val="26"/>
-          <w:szCs w:val="26"/>
-        </w:rPr>
-      </w:r>
-      <w:r>
-        <w:rPr>
-          <w:rFonts w:ascii="Helvetica Neue" w:hAnsi="Helvetica Neue"/>
-          <w:b/>
-          <w:sz w:val="26"/>
-          <w:szCs w:val="26"/>
-        </w:rPr>
-        <w:fldChar w:fldCharType="end"/>
-      </w:r>
-      <w:r>
-        <w:rPr>
-          <w:rFonts w:ascii="Helvetica Neue" w:hAnsi="Helvetica Neue"/>
-          <w:b/>
-          <w:sz w:val="26"/>
-          <w:szCs w:val="26"/>
-        </w:rPr>
-        <w:t xml:space="preserve"> Mac OS X 10.9 – Mavericks</w:t>
-      </w:r>
-    </w:p>
-    <w:p>
-      <w:pPr>
-        <w:spacing w:line="276" w:lineRule="auto"/>
-        <w:ind w:right="-1350"/>
-        <w:rPr>
-          <w:rFonts w:ascii="Helvetica Neue" w:hAnsi="Helvetica Neue"/>
-          <w:b/>
-          <w:sz w:val="26"/>
-          <w:szCs w:val="26"/>
-        </w:rPr>
-      </w:pPr>
-      <w:r>
-        <w:rPr>
-          <w:rFonts w:ascii="Helvetica Neue" w:hAnsi="Helvetica Neue"/>
-          <w:b/>
-          <w:sz w:val="26"/>
-          <w:szCs w:val="26"/>
-        </w:rPr>
-        <w:fldChar w:fldCharType="begin">
-          <w:ffData>
-            <w:name w:val="Check1"/>
-            <w:enabled/>
-            <w:calcOnExit w:val="0"/>
-            <w:checkBox>
-              <w:sizeAuto/>
-              <w:default w:val="0"/>
-              <w:checked/>
-            </w:checkBox>
-          </w:ffData>
-        </w:fldChar>
-      </w:r>
-      <w:r>
-        <w:rPr>
-          <w:rFonts w:ascii="Helvetica Neue" w:hAnsi="Helvetica Neue"/>
-          <w:b/>
-          <w:sz w:val="26"/>
-          <w:szCs w:val="26"/>
-        </w:rPr>
-        <w:instrText xml:space="preserve"> FORMCHECKBOX </w:instrText>
-      </w:r>
-      <w:r>
-        <w:rPr>
-          <w:rFonts w:ascii="Helvetica Neue" w:hAnsi="Helvetica Neue"/>
-          <w:b/>
-          <w:sz w:val="26"/>
-          <w:szCs w:val="26"/>
-        </w:rPr>
-      </w:r>
-      <w:r>
-        <w:rPr>
-          <w:rFonts w:ascii="Helvetica Neue" w:hAnsi="Helvetica Neue"/>
-          <w:b/>
-          <w:sz w:val="26"/>
-          <w:szCs w:val="26"/>
-        </w:rPr>
-        <w:fldChar w:fldCharType="end"/>
-      </w:r>
-      <w:r>
-        <w:rPr>
-          <w:rFonts w:ascii="Helvetica Neue" w:hAnsi="Helvetica Neue"/>
-          <w:b/>
-          <w:sz w:val="26"/>
-          <w:szCs w:val="26"/>
-        </w:rPr>
-        <w:t xml:space="preserve"> Mac OS X 10.8 – Mountain Lion</w:t>
-      </w:r>
-    </w:p>
-    <w:p>
-      <w:pPr>
-        <w:spacing w:line="276" w:lineRule="auto"/>
-        <w:ind w:right="-1350"/>
-        <w:rPr>
-          <w:rFonts w:ascii="Helvetica Neue" w:hAnsi="Helvetica Neue"/>
-          <w:b/>
-          <w:sz w:val="26"/>
-          <w:szCs w:val="26"/>
-        </w:rPr>
-      </w:pPr>
-      <w:r>
-        <w:rPr>
-          <w:rFonts w:ascii="Helvetica Neue" w:hAnsi="Helvetica Neue"/>
-          <w:b/>
-          <w:sz w:val="26"/>
-          <w:szCs w:val="26"/>
-        </w:rPr>
-        <w:fldChar w:fldCharType="begin">
-          <w:ffData>
-            <w:name w:val="Check1"/>
-            <w:enabled/>
-            <w:calcOnExit w:val="0"/>
-            <w:checkBox>
-              <w:sizeAuto/>
-              <w:default w:val="0"/>
-              <w:checked/>
-            </w:checkBox>
-          </w:ffData>
-        </w:fldChar>
-      </w:r>
-      <w:r>
-        <w:rPr>
-          <w:rFonts w:ascii="Helvetica Neue" w:hAnsi="Helvetica Neue"/>
-          <w:b/>
-          <w:sz w:val="26"/>
-          <w:szCs w:val="26"/>
-        </w:rPr>
-        <w:instrText xml:space="preserve"> FORMCHECKBOX </w:instrText>
-      </w:r>
-      <w:r>
-        <w:rPr>
-          <w:rFonts w:ascii="Helvetica Neue" w:hAnsi="Helvetica Neue"/>
-          <w:b/>
-          <w:sz w:val="26"/>
-          <w:szCs w:val="26"/>
-        </w:rPr>
-      </w:r>
-      <w:r>
-        <w:rPr>
-          <w:rFonts w:ascii="Helvetica Neue" w:hAnsi="Helvetica Neue"/>
-          <w:b/>
-          <w:sz w:val="26"/>
-          <w:szCs w:val="26"/>
-        </w:rPr>
-        <w:fldChar w:fldCharType="end"/>
-      </w:r>
+      <w:bookmarkEnd w:id="7"/>
       <w:r>
         <w:rPr>
           <w:rFonts w:ascii="Helvetica Neue" w:hAnsi="Helvetica Neue"/>
@@ -1993,7 +1988,6 @@
             <w:checkBox>
               <w:sizeAuto/>
               <w:default w:val="0"/>
-              <w:checked/>
             </w:checkBox>
           </w:ffData>
         </w:fldChar>
@@ -2032,470 +2026,6 @@
           <w:szCs w:val="26"/>
         </w:rPr>
         <w:t xml:space="preserve"> Internet Explorer 11</w:t>
-      </w:r>
-    </w:p>
-    <w:p>
-      <w:pPr>
-        <w:ind w:right="-1350"/>
-        <w:rPr>
-          <w:rFonts w:ascii="Helvetica Neue" w:hAnsi="Helvetica Neue"/>
-          <w:b/>
-          <w:sz w:val="26"/>
-          <w:szCs w:val="26"/>
-        </w:rPr>
-      </w:pPr>
-      <w:r>
-        <w:rPr>
-          <w:rFonts w:ascii="Helvetica Neue" w:hAnsi="Helvetica Neue"/>
-          <w:b/>
-          <w:sz w:val="26"/>
-          <w:szCs w:val="26"/>
-        </w:rPr>
-        <w:fldChar w:fldCharType="begin">
-          <w:ffData>
-            <w:name w:val="Check2"/>
-            <w:enabled/>
-            <w:calcOnExit w:val="0"/>
-            <w:checkBox>
-              <w:sizeAuto/>
-              <w:default w:val="0"/>
-              <w:checked/>
-            </w:checkBox>
-          </w:ffData>
-        </w:fldChar>
-      </w:r>
-      <w:bookmarkStart w:id="7" w:name="Check2"/>
-      <w:r>
-        <w:rPr>
-          <w:rFonts w:ascii="Helvetica Neue" w:hAnsi="Helvetica Neue"/>
-          <w:b/>
-          <w:sz w:val="26"/>
-          <w:szCs w:val="26"/>
-        </w:rPr>
-        <w:instrText xml:space="preserve"> FORMCHECKBOX </w:instrText>
-      </w:r>
-      <w:r>
-        <w:rPr>
-          <w:rFonts w:ascii="Helvetica Neue" w:hAnsi="Helvetica Neue"/>
-          <w:b/>
-          <w:sz w:val="26"/>
-          <w:szCs w:val="26"/>
-        </w:rPr>
-      </w:r>
-      <w:r>
-        <w:rPr>
-          <w:rFonts w:ascii="Helvetica Neue" w:hAnsi="Helvetica Neue"/>
-          <w:b/>
-          <w:sz w:val="26"/>
-          <w:szCs w:val="26"/>
-        </w:rPr>
-        <w:fldChar w:fldCharType="end"/>
-      </w:r>
-      <w:bookmarkEnd w:id="7"/>
-      <w:r>
-        <w:rPr>
-          <w:rFonts w:ascii="Helvetica Neue" w:hAnsi="Helvetica Neue"/>
-          <w:b/>
-          <w:sz w:val="26"/>
-          <w:szCs w:val="26"/>
-        </w:rPr>
-        <w:t xml:space="preserve"> Internet Explorer 10</w:t>
-      </w:r>
-    </w:p>
-    <w:p>
-      <w:pPr>
-        <w:ind w:right="-1350"/>
-        <w:rPr>
-          <w:rFonts w:ascii="Helvetica Neue" w:hAnsi="Helvetica Neue"/>
-          <w:b/>
-          <w:sz w:val="26"/>
-          <w:szCs w:val="26"/>
-        </w:rPr>
-      </w:pPr>
-      <w:r>
-        <w:rPr>
-          <w:rFonts w:ascii="Helvetica Neue" w:hAnsi="Helvetica Neue"/>
-          <w:b/>
-          <w:sz w:val="26"/>
-          <w:szCs w:val="26"/>
-        </w:rPr>
-        <w:fldChar w:fldCharType="begin">
-          <w:ffData>
-            <w:name w:val=""/>
-            <w:enabled/>
-            <w:calcOnExit w:val="0"/>
-            <w:checkBox>
-              <w:sizeAuto/>
-              <w:default w:val="0"/>
-              <w:checked w:val="0"/>
-            </w:checkBox>
-          </w:ffData>
-        </w:fldChar>
-      </w:r>
-      <w:r>
-        <w:rPr>
-          <w:rFonts w:ascii="Helvetica Neue" w:hAnsi="Helvetica Neue"/>
-          <w:b/>
-          <w:sz w:val="26"/>
-          <w:szCs w:val="26"/>
-        </w:rPr>
-        <w:instrText xml:space="preserve"> FORMCHECKBOX </w:instrText>
-      </w:r>
-      <w:r>
-        <w:rPr>
-          <w:rFonts w:ascii="Helvetica Neue" w:hAnsi="Helvetica Neue"/>
-          <w:b/>
-          <w:sz w:val="26"/>
-          <w:szCs w:val="26"/>
-        </w:rPr>
-      </w:r>
-      <w:r>
-        <w:rPr>
-          <w:rFonts w:ascii="Helvetica Neue" w:hAnsi="Helvetica Neue"/>
-          <w:b/>
-          <w:sz w:val="26"/>
-          <w:szCs w:val="26"/>
-        </w:rPr>
-        <w:fldChar w:fldCharType="end"/>
-      </w:r>
-      <w:r>
-        <w:rPr>
-          <w:rFonts w:ascii="Helvetica Neue" w:hAnsi="Helvetica Neue"/>
-          <w:b/>
-          <w:sz w:val="26"/>
-          <w:szCs w:val="26"/>
-        </w:rPr>
-        <w:t xml:space="preserve"> Internet Explorer 9</w:t>
-      </w:r>
-    </w:p>
-    <w:p>
-      <w:pPr>
-        <w:ind w:right="-1350"/>
-        <w:rPr>
-          <w:rFonts w:ascii="Helvetica Neue" w:hAnsi="Helvetica Neue"/>
-          <w:b/>
-          <w:sz w:val="26"/>
-          <w:szCs w:val="26"/>
-        </w:rPr>
-      </w:pPr>
-      <w:r>
-        <w:rPr>
-          <w:rFonts w:ascii="Helvetica Neue" w:hAnsi="Helvetica Neue"/>
-          <w:b/>
-          <w:sz w:val="26"/>
-          <w:szCs w:val="26"/>
-        </w:rPr>
-        <w:fldChar w:fldCharType="begin">
-          <w:ffData>
-            <w:name w:val="Check2"/>
-            <w:enabled/>
-            <w:calcOnExit w:val="0"/>
-            <w:checkBox>
-              <w:sizeAuto/>
-              <w:default w:val="0"/>
-              <w:checked w:val="0"/>
-            </w:checkBox>
-          </w:ffData>
-        </w:fldChar>
-      </w:r>
-      <w:r>
-        <w:rPr>
-          <w:rFonts w:ascii="Helvetica Neue" w:hAnsi="Helvetica Neue"/>
-          <w:b/>
-          <w:sz w:val="26"/>
-          <w:szCs w:val="26"/>
-        </w:rPr>
-        <w:instrText xml:space="preserve"> FORMCHECKBOX </w:instrText>
-      </w:r>
-      <w:r>
-        <w:rPr>
-          <w:rFonts w:ascii="Helvetica Neue" w:hAnsi="Helvetica Neue"/>
-          <w:b/>
-          <w:sz w:val="26"/>
-          <w:szCs w:val="26"/>
-        </w:rPr>
-      </w:r>
-      <w:r>
-        <w:rPr>
-          <w:rFonts w:ascii="Helvetica Neue" w:hAnsi="Helvetica Neue"/>
-          <w:b/>
-          <w:sz w:val="26"/>
-          <w:szCs w:val="26"/>
-        </w:rPr>
-        <w:fldChar w:fldCharType="end"/>
-      </w:r>
-      <w:r>
-        <w:rPr>
-          <w:rFonts w:ascii="Helvetica Neue" w:hAnsi="Helvetica Neue"/>
-          <w:b/>
-          <w:sz w:val="26"/>
-          <w:szCs w:val="26"/>
-        </w:rPr>
-        <w:t xml:space="preserve"> Internet Explorer 8</w:t>
-      </w:r>
-    </w:p>
-    <w:p>
-      <w:pPr>
-        <w:ind w:right="-1350"/>
-        <w:rPr>
-          <w:rFonts w:ascii="Helvetica Neue" w:hAnsi="Helvetica Neue"/>
-          <w:b/>
-          <w:sz w:val="26"/>
-          <w:szCs w:val="26"/>
-        </w:rPr>
-      </w:pPr>
-      <w:r>
-        <w:rPr>
-          <w:rFonts w:ascii="Helvetica Neue" w:hAnsi="Helvetica Neue"/>
-          <w:b/>
-          <w:sz w:val="26"/>
-          <w:szCs w:val="26"/>
-        </w:rPr>
-        <w:fldChar w:fldCharType="begin">
-          <w:ffData>
-            <w:name w:val="Check2"/>
-            <w:enabled/>
-            <w:calcOnExit w:val="0"/>
-            <w:checkBox>
-              <w:sizeAuto/>
-              <w:default w:val="0"/>
-              <w:checked w:val="0"/>
-            </w:checkBox>
-          </w:ffData>
-        </w:fldChar>
-      </w:r>
-      <w:r>
-        <w:rPr>
-          <w:rFonts w:ascii="Helvetica Neue" w:hAnsi="Helvetica Neue"/>
-          <w:b/>
-          <w:sz w:val="26"/>
-          <w:szCs w:val="26"/>
-        </w:rPr>
-        <w:instrText xml:space="preserve"> FORMCHECKBOX </w:instrText>
-      </w:r>
-      <w:r>
-        <w:rPr>
-          <w:rFonts w:ascii="Helvetica Neue" w:hAnsi="Helvetica Neue"/>
-          <w:b/>
-          <w:sz w:val="26"/>
-          <w:szCs w:val="26"/>
-        </w:rPr>
-      </w:r>
-      <w:r>
-        <w:rPr>
-          <w:rFonts w:ascii="Helvetica Neue" w:hAnsi="Helvetica Neue"/>
-          <w:b/>
-          <w:sz w:val="26"/>
-          <w:szCs w:val="26"/>
-        </w:rPr>
-        <w:fldChar w:fldCharType="end"/>
-      </w:r>
-      <w:r>
-        <w:rPr>
-          <w:rFonts w:ascii="Helvetica Neue" w:hAnsi="Helvetica Neue"/>
-          <w:b/>
-          <w:sz w:val="26"/>
-          <w:szCs w:val="26"/>
-        </w:rPr>
-        <w:t xml:space="preserve"> Internet Explorer 7</w:t>
-      </w:r>
-    </w:p>
-    <w:p>
-      <w:pPr>
-        <w:ind w:right="-1350"/>
-        <w:rPr>
-          <w:rFonts w:ascii="Helvetica Neue" w:hAnsi="Helvetica Neue"/>
-          <w:b/>
-          <w:sz w:val="26"/>
-          <w:szCs w:val="26"/>
-        </w:rPr>
-      </w:pPr>
-      <w:r>
-        <w:rPr>
-          <w:rFonts w:ascii="Helvetica Neue" w:hAnsi="Helvetica Neue"/>
-          <w:b/>
-          <w:sz w:val="26"/>
-          <w:szCs w:val="26"/>
-        </w:rPr>
-        <w:fldChar w:fldCharType="begin">
-          <w:ffData>
-            <w:name w:val="Check2"/>
-            <w:enabled/>
-            <w:calcOnExit w:val="0"/>
-            <w:checkBox>
-              <w:sizeAuto/>
-              <w:default w:val="0"/>
-              <w:checked/>
-            </w:checkBox>
-          </w:ffData>
-        </w:fldChar>
-      </w:r>
-      <w:r>
-        <w:rPr>
-          <w:rFonts w:ascii="Helvetica Neue" w:hAnsi="Helvetica Neue"/>
-          <w:b/>
-          <w:sz w:val="26"/>
-          <w:szCs w:val="26"/>
-        </w:rPr>
-        <w:instrText xml:space="preserve"> FORMCHECKBOX </w:instrText>
-      </w:r>
-      <w:r>
-        <w:rPr>
-          <w:rFonts w:ascii="Helvetica Neue" w:hAnsi="Helvetica Neue"/>
-          <w:b/>
-          <w:sz w:val="26"/>
-          <w:szCs w:val="26"/>
-        </w:rPr>
-      </w:r>
-      <w:r>
-        <w:rPr>
-          <w:rFonts w:ascii="Helvetica Neue" w:hAnsi="Helvetica Neue"/>
-          <w:b/>
-          <w:sz w:val="26"/>
-          <w:szCs w:val="26"/>
-        </w:rPr>
-        <w:fldChar w:fldCharType="end"/>
-      </w:r>
-      <w:r>
-        <w:rPr>
-          <w:rFonts w:ascii="Helvetica Neue" w:hAnsi="Helvetica Neue"/>
-          <w:b/>
-          <w:sz w:val="26"/>
-          <w:szCs w:val="26"/>
-        </w:rPr>
-        <w:t xml:space="preserve"> Firefox 17</w:t>
-      </w:r>
-    </w:p>
-    <w:p>
-      <w:pPr>
-        <w:ind w:right="-1350"/>
-        <w:rPr>
-          <w:rFonts w:ascii="Helvetica Neue" w:hAnsi="Helvetica Neue"/>
-          <w:b/>
-          <w:sz w:val="26"/>
-          <w:szCs w:val="26"/>
-        </w:rPr>
-      </w:pPr>
-      <w:r>
-        <w:rPr>
-          <w:rFonts w:ascii="Helvetica Neue" w:hAnsi="Helvetica Neue"/>
-          <w:b/>
-          <w:sz w:val="26"/>
-          <w:szCs w:val="26"/>
-        </w:rPr>
-        <w:fldChar w:fldCharType="begin">
-          <w:ffData>
-            <w:name w:val="Check2"/>
-            <w:enabled/>
-            <w:calcOnExit w:val="0"/>
-            <w:checkBox>
-              <w:sizeAuto/>
-              <w:default w:val="0"/>
-              <w:checked w:val="0"/>
-            </w:checkBox>
-          </w:ffData>
-        </w:fldChar>
-      </w:r>
-      <w:r>
-        <w:rPr>
-          <w:rFonts w:ascii="Helvetica Neue" w:hAnsi="Helvetica Neue"/>
-          <w:b/>
-          <w:sz w:val="26"/>
-          <w:szCs w:val="26"/>
-        </w:rPr>
-        <w:instrText xml:space="preserve"> FORMCHECKBOX </w:instrText>
-      </w:r>
-      <w:r>
-        <w:rPr>
-          <w:rFonts w:ascii="Helvetica Neue" w:hAnsi="Helvetica Neue"/>
-          <w:b/>
-          <w:sz w:val="26"/>
-          <w:szCs w:val="26"/>
-        </w:rPr>
-      </w:r>
-      <w:r>
-        <w:rPr>
-          <w:rFonts w:ascii="Helvetica Neue" w:hAnsi="Helvetica Neue"/>
-          <w:b/>
-          <w:sz w:val="26"/>
-          <w:szCs w:val="26"/>
-        </w:rPr>
-        <w:fldChar w:fldCharType="end"/>
-      </w:r>
-      <w:r>
-        <w:rPr>
-          <w:rFonts w:ascii="Helvetica Neue" w:hAnsi="Helvetica Neue"/>
-          <w:b/>
-          <w:sz w:val="26"/>
-          <w:szCs w:val="26"/>
-        </w:rPr>
-        <w:t xml:space="preserve"> Firefox 16</w:t>
-      </w:r>
-    </w:p>
-    <w:p>
-      <w:pPr>
-        <w:ind w:right="-1350"/>
-        <w:rPr>
-          <w:rFonts w:ascii="Helvetica Neue" w:hAnsi="Helvetica Neue"/>
-          <w:b/>
-          <w:sz w:val="26"/>
-          <w:szCs w:val="26"/>
-        </w:rPr>
-      </w:pPr>
-      <w:r>
-        <w:rPr>
-          <w:rFonts w:ascii="Helvetica Neue" w:hAnsi="Helvetica Neue"/>
-          <w:b/>
-          <w:sz w:val="26"/>
-          <w:szCs w:val="26"/>
-        </w:rPr>
-        <w:fldChar w:fldCharType="begin">
-          <w:ffData>
-            <w:name w:val="Check2"/>
-            <w:enabled/>
-            <w:calcOnExit w:val="0"/>
-            <w:checkBox>
-              <w:sizeAuto/>
-              <w:default w:val="0"/>
-              <w:checked/>
-            </w:checkBox>
-          </w:ffData>
-        </w:fldChar>
-      </w:r>
-      <w:r>
-        <w:rPr>
-          <w:rFonts w:ascii="Helvetica Neue" w:hAnsi="Helvetica Neue"/>
-          <w:b/>
-          <w:sz w:val="26"/>
-          <w:szCs w:val="26"/>
-        </w:rPr>
-        <w:instrText xml:space="preserve"> FORMCHECKBOX </w:instrText>
-      </w:r>
-      <w:r>
-        <w:rPr>
-          <w:rFonts w:ascii="Helvetica Neue" w:hAnsi="Helvetica Neue"/>
-          <w:b/>
-          <w:sz w:val="26"/>
-          <w:szCs w:val="26"/>
-        </w:rPr>
-      </w:r>
-      <w:r>
-        <w:rPr>
-          <w:rFonts w:ascii="Helvetica Neue" w:hAnsi="Helvetica Neue"/>
-          <w:b/>
-          <w:sz w:val="26"/>
-          <w:szCs w:val="26"/>
-        </w:rPr>
-        <w:fldChar w:fldCharType="end"/>
-      </w:r>
-      <w:r>
-        <w:rPr>
-          <w:rFonts w:ascii="Helvetica Neue" w:hAnsi="Helvetica Neue"/>
-          <w:b/>
-          <w:sz w:val="26"/>
-          <w:szCs w:val="26"/>
-        </w:rPr>
-        <w:t xml:space="preserve"> Safari 6</w:t>
       </w:r>
     </w:p>
     <w:p>
@@ -2527,6 +2057,7 @@
           </w:ffData>
         </w:fldChar>
       </w:r>
+      <w:bookmarkStart w:id="8" w:name="Check2"/>
       <w:r>
         <w:rPr>
           <w:rFonts w:ascii="Helvetica Neue" w:hAnsi="Helvetica Neue"/>
@@ -2553,14 +2084,15 @@
         </w:rPr>
         <w:fldChar w:fldCharType="end"/>
       </w:r>
-      <w:r>
-        <w:rPr>
-          <w:rFonts w:ascii="Helvetica Neue" w:hAnsi="Helvetica Neue"/>
-          <w:b/>
-          <w:sz w:val="26"/>
-          <w:szCs w:val="26"/>
-        </w:rPr>
-        <w:t xml:space="preserve"> Safari 5.1</w:t>
+      <w:bookmarkEnd w:id="8"/>
+      <w:r>
+        <w:rPr>
+          <w:rFonts w:ascii="Helvetica Neue" w:hAnsi="Helvetica Neue"/>
+          <w:b/>
+          <w:sz w:val="26"/>
+          <w:szCs w:val="26"/>
+        </w:rPr>
+        <w:t xml:space="preserve"> Internet Explorer 10</w:t>
       </w:r>
     </w:p>
     <w:p>
@@ -2582,13 +2114,12 @@
         </w:rPr>
         <w:fldChar w:fldCharType="begin">
           <w:ffData>
-            <w:name w:val="Check2"/>
+            <w:name w:val=""/>
             <w:enabled/>
             <w:calcOnExit w:val="0"/>
             <w:checkBox>
               <w:sizeAuto/>
               <w:default w:val="0"/>
-              <w:checked/>
             </w:checkBox>
           </w:ffData>
         </w:fldChar>
@@ -2626,73 +2157,7 @@
           <w:sz w:val="26"/>
           <w:szCs w:val="26"/>
         </w:rPr>
-        <w:t xml:space="preserve"> Chrome 36</w:t>
-      </w:r>
-    </w:p>
-    <w:p>
-      <w:pPr>
-        <w:ind w:right="-1350"/>
-        <w:rPr>
-          <w:rFonts w:ascii="Helvetica Neue" w:hAnsi="Helvetica Neue"/>
-          <w:b/>
-          <w:sz w:val="26"/>
-          <w:szCs w:val="26"/>
-        </w:rPr>
-      </w:pPr>
-      <w:r>
-        <w:rPr>
-          <w:rFonts w:ascii="Helvetica Neue" w:hAnsi="Helvetica Neue"/>
-          <w:b/>
-          <w:sz w:val="26"/>
-          <w:szCs w:val="26"/>
-        </w:rPr>
-        <w:fldChar w:fldCharType="begin">
-          <w:ffData>
-            <w:name w:val="Check2"/>
-            <w:enabled/>
-            <w:calcOnExit w:val="0"/>
-            <w:checkBox>
-              <w:sizeAuto/>
-              <w:default w:val="0"/>
-              <w:checked/>
-            </w:checkBox>
-          </w:ffData>
-        </w:fldChar>
-      </w:r>
-      <w:r>
-        <w:rPr>
-          <w:rFonts w:ascii="Helvetica Neue" w:hAnsi="Helvetica Neue"/>
-          <w:b/>
-          <w:sz w:val="26"/>
-          <w:szCs w:val="26"/>
-        </w:rPr>
-        <w:instrText xml:space="preserve"> FORMCHECKBOX </w:instrText>
-      </w:r>
-      <w:r>
-        <w:rPr>
-          <w:rFonts w:ascii="Helvetica Neue" w:hAnsi="Helvetica Neue"/>
-          <w:b/>
-          <w:sz w:val="26"/>
-          <w:szCs w:val="26"/>
-        </w:rPr>
-      </w:r>
-      <w:r>
-        <w:rPr>
-          <w:rFonts w:ascii="Helvetica Neue" w:hAnsi="Helvetica Neue"/>
-          <w:b/>
-          <w:sz w:val="26"/>
-          <w:szCs w:val="26"/>
-        </w:rPr>
-        <w:fldChar w:fldCharType="end"/>
-      </w:r>
-      <w:r>
-        <w:rPr>
-          <w:rFonts w:ascii="Helvetica Neue" w:hAnsi="Helvetica Neue"/>
-          <w:b/>
-          <w:sz w:val="26"/>
-          <w:szCs w:val="26"/>
-        </w:rPr>
-        <w:t xml:space="preserve"> Chrome 30 - 35</w:t>
+        <w:t xml:space="preserve"> Internet Explorer 9</w:t>
       </w:r>
     </w:p>
     <w:p>
@@ -2757,7 +2222,7 @@
           <w:sz w:val="26"/>
           <w:szCs w:val="26"/>
         </w:rPr>
-        <w:t xml:space="preserve"> Chrome 20 - 29</w:t>
+        <w:t xml:space="preserve"> Internet Explorer 8</w:t>
       </w:r>
     </w:p>
     <w:p>
@@ -2822,6 +2287,526 @@
           <w:sz w:val="26"/>
           <w:szCs w:val="26"/>
         </w:rPr>
+        <w:t xml:space="preserve"> Internet Explorer 7</w:t>
+      </w:r>
+    </w:p>
+    <w:p>
+      <w:pPr>
+        <w:ind w:right="-1350"/>
+        <w:rPr>
+          <w:rFonts w:ascii="Helvetica Neue" w:hAnsi="Helvetica Neue"/>
+          <w:b/>
+          <w:sz w:val="26"/>
+          <w:szCs w:val="26"/>
+        </w:rPr>
+      </w:pPr>
+      <w:r>
+        <w:rPr>
+          <w:rFonts w:ascii="Helvetica Neue" w:hAnsi="Helvetica Neue"/>
+          <w:b/>
+          <w:sz w:val="26"/>
+          <w:szCs w:val="26"/>
+        </w:rPr>
+        <w:fldChar w:fldCharType="begin">
+          <w:ffData>
+            <w:name w:val="Check2"/>
+            <w:enabled/>
+            <w:calcOnExit w:val="0"/>
+            <w:checkBox>
+              <w:sizeAuto/>
+              <w:default w:val="0"/>
+            </w:checkBox>
+          </w:ffData>
+        </w:fldChar>
+      </w:r>
+      <w:r>
+        <w:rPr>
+          <w:rFonts w:ascii="Helvetica Neue" w:hAnsi="Helvetica Neue"/>
+          <w:b/>
+          <w:sz w:val="26"/>
+          <w:szCs w:val="26"/>
+        </w:rPr>
+        <w:instrText xml:space="preserve"> FORMCHECKBOX </w:instrText>
+      </w:r>
+      <w:r>
+        <w:rPr>
+          <w:rFonts w:ascii="Helvetica Neue" w:hAnsi="Helvetica Neue"/>
+          <w:b/>
+          <w:sz w:val="26"/>
+          <w:szCs w:val="26"/>
+        </w:rPr>
+      </w:r>
+      <w:r>
+        <w:rPr>
+          <w:rFonts w:ascii="Helvetica Neue" w:hAnsi="Helvetica Neue"/>
+          <w:b/>
+          <w:sz w:val="26"/>
+          <w:szCs w:val="26"/>
+        </w:rPr>
+        <w:fldChar w:fldCharType="end"/>
+      </w:r>
+      <w:r>
+        <w:rPr>
+          <w:rFonts w:ascii="Helvetica Neue" w:hAnsi="Helvetica Neue"/>
+          <w:b/>
+          <w:sz w:val="26"/>
+          <w:szCs w:val="26"/>
+        </w:rPr>
+        <w:t xml:space="preserve"> Firefox 17</w:t>
+      </w:r>
+    </w:p>
+    <w:p>
+      <w:pPr>
+        <w:ind w:right="-1350"/>
+        <w:rPr>
+          <w:rFonts w:ascii="Helvetica Neue" w:hAnsi="Helvetica Neue"/>
+          <w:b/>
+          <w:sz w:val="26"/>
+          <w:szCs w:val="26"/>
+        </w:rPr>
+      </w:pPr>
+      <w:r>
+        <w:rPr>
+          <w:rFonts w:ascii="Helvetica Neue" w:hAnsi="Helvetica Neue"/>
+          <w:b/>
+          <w:sz w:val="26"/>
+          <w:szCs w:val="26"/>
+        </w:rPr>
+        <w:fldChar w:fldCharType="begin">
+          <w:ffData>
+            <w:name w:val="Check2"/>
+            <w:enabled/>
+            <w:calcOnExit w:val="0"/>
+            <w:checkBox>
+              <w:sizeAuto/>
+              <w:default w:val="0"/>
+            </w:checkBox>
+          </w:ffData>
+        </w:fldChar>
+      </w:r>
+      <w:r>
+        <w:rPr>
+          <w:rFonts w:ascii="Helvetica Neue" w:hAnsi="Helvetica Neue"/>
+          <w:b/>
+          <w:sz w:val="26"/>
+          <w:szCs w:val="26"/>
+        </w:rPr>
+        <w:instrText xml:space="preserve"> FORMCHECKBOX </w:instrText>
+      </w:r>
+      <w:r>
+        <w:rPr>
+          <w:rFonts w:ascii="Helvetica Neue" w:hAnsi="Helvetica Neue"/>
+          <w:b/>
+          <w:sz w:val="26"/>
+          <w:szCs w:val="26"/>
+        </w:rPr>
+      </w:r>
+      <w:r>
+        <w:rPr>
+          <w:rFonts w:ascii="Helvetica Neue" w:hAnsi="Helvetica Neue"/>
+          <w:b/>
+          <w:sz w:val="26"/>
+          <w:szCs w:val="26"/>
+        </w:rPr>
+        <w:fldChar w:fldCharType="end"/>
+      </w:r>
+      <w:r>
+        <w:rPr>
+          <w:rFonts w:ascii="Helvetica Neue" w:hAnsi="Helvetica Neue"/>
+          <w:b/>
+          <w:sz w:val="26"/>
+          <w:szCs w:val="26"/>
+        </w:rPr>
+        <w:t xml:space="preserve"> Firefox 16</w:t>
+      </w:r>
+    </w:p>
+    <w:p>
+      <w:pPr>
+        <w:ind w:right="-1350"/>
+        <w:rPr>
+          <w:rFonts w:ascii="Helvetica Neue" w:hAnsi="Helvetica Neue"/>
+          <w:b/>
+          <w:sz w:val="26"/>
+          <w:szCs w:val="26"/>
+        </w:rPr>
+      </w:pPr>
+      <w:r>
+        <w:rPr>
+          <w:rFonts w:ascii="Helvetica Neue" w:hAnsi="Helvetica Neue"/>
+          <w:b/>
+          <w:sz w:val="26"/>
+          <w:szCs w:val="26"/>
+        </w:rPr>
+        <w:fldChar w:fldCharType="begin">
+          <w:ffData>
+            <w:name w:val="Check2"/>
+            <w:enabled/>
+            <w:calcOnExit w:val="0"/>
+            <w:checkBox>
+              <w:sizeAuto/>
+              <w:default w:val="0"/>
+            </w:checkBox>
+          </w:ffData>
+        </w:fldChar>
+      </w:r>
+      <w:r>
+        <w:rPr>
+          <w:rFonts w:ascii="Helvetica Neue" w:hAnsi="Helvetica Neue"/>
+          <w:b/>
+          <w:sz w:val="26"/>
+          <w:szCs w:val="26"/>
+        </w:rPr>
+        <w:instrText xml:space="preserve"> FORMCHECKBOX </w:instrText>
+      </w:r>
+      <w:r>
+        <w:rPr>
+          <w:rFonts w:ascii="Helvetica Neue" w:hAnsi="Helvetica Neue"/>
+          <w:b/>
+          <w:sz w:val="26"/>
+          <w:szCs w:val="26"/>
+        </w:rPr>
+      </w:r>
+      <w:r>
+        <w:rPr>
+          <w:rFonts w:ascii="Helvetica Neue" w:hAnsi="Helvetica Neue"/>
+          <w:b/>
+          <w:sz w:val="26"/>
+          <w:szCs w:val="26"/>
+        </w:rPr>
+        <w:fldChar w:fldCharType="end"/>
+      </w:r>
+      <w:r>
+        <w:rPr>
+          <w:rFonts w:ascii="Helvetica Neue" w:hAnsi="Helvetica Neue"/>
+          <w:b/>
+          <w:sz w:val="26"/>
+          <w:szCs w:val="26"/>
+        </w:rPr>
+        <w:t xml:space="preserve"> Safari 6</w:t>
+      </w:r>
+    </w:p>
+    <w:p>
+      <w:pPr>
+        <w:ind w:right="-1350"/>
+        <w:rPr>
+          <w:rFonts w:ascii="Helvetica Neue" w:hAnsi="Helvetica Neue"/>
+          <w:b/>
+          <w:sz w:val="26"/>
+          <w:szCs w:val="26"/>
+        </w:rPr>
+      </w:pPr>
+      <w:r>
+        <w:rPr>
+          <w:rFonts w:ascii="Helvetica Neue" w:hAnsi="Helvetica Neue"/>
+          <w:b/>
+          <w:sz w:val="26"/>
+          <w:szCs w:val="26"/>
+        </w:rPr>
+        <w:fldChar w:fldCharType="begin">
+          <w:ffData>
+            <w:name w:val="Check2"/>
+            <w:enabled/>
+            <w:calcOnExit w:val="0"/>
+            <w:checkBox>
+              <w:sizeAuto/>
+              <w:default w:val="0"/>
+            </w:checkBox>
+          </w:ffData>
+        </w:fldChar>
+      </w:r>
+      <w:r>
+        <w:rPr>
+          <w:rFonts w:ascii="Helvetica Neue" w:hAnsi="Helvetica Neue"/>
+          <w:b/>
+          <w:sz w:val="26"/>
+          <w:szCs w:val="26"/>
+        </w:rPr>
+        <w:instrText xml:space="preserve"> FORMCHECKBOX </w:instrText>
+      </w:r>
+      <w:r>
+        <w:rPr>
+          <w:rFonts w:ascii="Helvetica Neue" w:hAnsi="Helvetica Neue"/>
+          <w:b/>
+          <w:sz w:val="26"/>
+          <w:szCs w:val="26"/>
+        </w:rPr>
+      </w:r>
+      <w:r>
+        <w:rPr>
+          <w:rFonts w:ascii="Helvetica Neue" w:hAnsi="Helvetica Neue"/>
+          <w:b/>
+          <w:sz w:val="26"/>
+          <w:szCs w:val="26"/>
+        </w:rPr>
+        <w:fldChar w:fldCharType="end"/>
+      </w:r>
+      <w:r>
+        <w:rPr>
+          <w:rFonts w:ascii="Helvetica Neue" w:hAnsi="Helvetica Neue"/>
+          <w:b/>
+          <w:sz w:val="26"/>
+          <w:szCs w:val="26"/>
+        </w:rPr>
+        <w:t xml:space="preserve"> Safari 5.1</w:t>
+      </w:r>
+    </w:p>
+    <w:p>
+      <w:pPr>
+        <w:ind w:right="-1350"/>
+        <w:rPr>
+          <w:rFonts w:ascii="Helvetica Neue" w:hAnsi="Helvetica Neue"/>
+          <w:b/>
+          <w:sz w:val="26"/>
+          <w:szCs w:val="26"/>
+        </w:rPr>
+      </w:pPr>
+      <w:r>
+        <w:rPr>
+          <w:rFonts w:ascii="Helvetica Neue" w:hAnsi="Helvetica Neue"/>
+          <w:b/>
+          <w:sz w:val="26"/>
+          <w:szCs w:val="26"/>
+        </w:rPr>
+        <w:fldChar w:fldCharType="begin">
+          <w:ffData>
+            <w:name w:val="Check2"/>
+            <w:enabled/>
+            <w:calcOnExit w:val="0"/>
+            <w:checkBox>
+              <w:sizeAuto/>
+              <w:default w:val="0"/>
+            </w:checkBox>
+          </w:ffData>
+        </w:fldChar>
+      </w:r>
+      <w:r>
+        <w:rPr>
+          <w:rFonts w:ascii="Helvetica Neue" w:hAnsi="Helvetica Neue"/>
+          <w:b/>
+          <w:sz w:val="26"/>
+          <w:szCs w:val="26"/>
+        </w:rPr>
+        <w:instrText xml:space="preserve"> FORMCHECKBOX </w:instrText>
+      </w:r>
+      <w:r>
+        <w:rPr>
+          <w:rFonts w:ascii="Helvetica Neue" w:hAnsi="Helvetica Neue"/>
+          <w:b/>
+          <w:sz w:val="26"/>
+          <w:szCs w:val="26"/>
+        </w:rPr>
+      </w:r>
+      <w:r>
+        <w:rPr>
+          <w:rFonts w:ascii="Helvetica Neue" w:hAnsi="Helvetica Neue"/>
+          <w:b/>
+          <w:sz w:val="26"/>
+          <w:szCs w:val="26"/>
+        </w:rPr>
+        <w:fldChar w:fldCharType="end"/>
+      </w:r>
+      <w:r>
+        <w:rPr>
+          <w:rFonts w:ascii="Helvetica Neue" w:hAnsi="Helvetica Neue"/>
+          <w:b/>
+          <w:sz w:val="26"/>
+          <w:szCs w:val="26"/>
+        </w:rPr>
+        <w:t xml:space="preserve"> Chrome 36</w:t>
+      </w:r>
+    </w:p>
+    <w:p>
+      <w:pPr>
+        <w:ind w:right="-1350"/>
+        <w:rPr>
+          <w:rFonts w:ascii="Helvetica Neue" w:hAnsi="Helvetica Neue"/>
+          <w:b/>
+          <w:sz w:val="26"/>
+          <w:szCs w:val="26"/>
+        </w:rPr>
+      </w:pPr>
+      <w:r>
+        <w:rPr>
+          <w:rFonts w:ascii="Helvetica Neue" w:hAnsi="Helvetica Neue"/>
+          <w:b/>
+          <w:sz w:val="26"/>
+          <w:szCs w:val="26"/>
+        </w:rPr>
+        <w:fldChar w:fldCharType="begin">
+          <w:ffData>
+            <w:name w:val="Check2"/>
+            <w:enabled/>
+            <w:calcOnExit w:val="0"/>
+            <w:checkBox>
+              <w:sizeAuto/>
+              <w:default w:val="0"/>
+            </w:checkBox>
+          </w:ffData>
+        </w:fldChar>
+      </w:r>
+      <w:r>
+        <w:rPr>
+          <w:rFonts w:ascii="Helvetica Neue" w:hAnsi="Helvetica Neue"/>
+          <w:b/>
+          <w:sz w:val="26"/>
+          <w:szCs w:val="26"/>
+        </w:rPr>
+        <w:instrText xml:space="preserve"> FORMCHECKBOX </w:instrText>
+      </w:r>
+      <w:r>
+        <w:rPr>
+          <w:rFonts w:ascii="Helvetica Neue" w:hAnsi="Helvetica Neue"/>
+          <w:b/>
+          <w:sz w:val="26"/>
+          <w:szCs w:val="26"/>
+        </w:rPr>
+      </w:r>
+      <w:r>
+        <w:rPr>
+          <w:rFonts w:ascii="Helvetica Neue" w:hAnsi="Helvetica Neue"/>
+          <w:b/>
+          <w:sz w:val="26"/>
+          <w:szCs w:val="26"/>
+        </w:rPr>
+        <w:fldChar w:fldCharType="end"/>
+      </w:r>
+      <w:r>
+        <w:rPr>
+          <w:rFonts w:ascii="Helvetica Neue" w:hAnsi="Helvetica Neue"/>
+          <w:b/>
+          <w:sz w:val="26"/>
+          <w:szCs w:val="26"/>
+        </w:rPr>
+        <w:t xml:space="preserve"> Chrome 30 - 35</w:t>
+      </w:r>
+    </w:p>
+    <w:p>
+      <w:pPr>
+        <w:ind w:right="-1350"/>
+        <w:rPr>
+          <w:rFonts w:ascii="Helvetica Neue" w:hAnsi="Helvetica Neue"/>
+          <w:b/>
+          <w:sz w:val="26"/>
+          <w:szCs w:val="26"/>
+        </w:rPr>
+      </w:pPr>
+      <w:r>
+        <w:rPr>
+          <w:rFonts w:ascii="Helvetica Neue" w:hAnsi="Helvetica Neue"/>
+          <w:b/>
+          <w:sz w:val="26"/>
+          <w:szCs w:val="26"/>
+        </w:rPr>
+        <w:fldChar w:fldCharType="begin">
+          <w:ffData>
+            <w:name w:val="Check2"/>
+            <w:enabled/>
+            <w:calcOnExit w:val="0"/>
+            <w:checkBox>
+              <w:sizeAuto/>
+              <w:default w:val="0"/>
+            </w:checkBox>
+          </w:ffData>
+        </w:fldChar>
+      </w:r>
+      <w:r>
+        <w:rPr>
+          <w:rFonts w:ascii="Helvetica Neue" w:hAnsi="Helvetica Neue"/>
+          <w:b/>
+          <w:sz w:val="26"/>
+          <w:szCs w:val="26"/>
+        </w:rPr>
+        <w:instrText xml:space="preserve"> FORMCHECKBOX </w:instrText>
+      </w:r>
+      <w:r>
+        <w:rPr>
+          <w:rFonts w:ascii="Helvetica Neue" w:hAnsi="Helvetica Neue"/>
+          <w:b/>
+          <w:sz w:val="26"/>
+          <w:szCs w:val="26"/>
+        </w:rPr>
+      </w:r>
+      <w:r>
+        <w:rPr>
+          <w:rFonts w:ascii="Helvetica Neue" w:hAnsi="Helvetica Neue"/>
+          <w:b/>
+          <w:sz w:val="26"/>
+          <w:szCs w:val="26"/>
+        </w:rPr>
+        <w:fldChar w:fldCharType="end"/>
+      </w:r>
+      <w:r>
+        <w:rPr>
+          <w:rFonts w:ascii="Helvetica Neue" w:hAnsi="Helvetica Neue"/>
+          <w:b/>
+          <w:sz w:val="26"/>
+          <w:szCs w:val="26"/>
+        </w:rPr>
+        <w:t xml:space="preserve"> Chrome 20 - 29</w:t>
+      </w:r>
+    </w:p>
+    <w:p>
+      <w:pPr>
+        <w:ind w:right="-1350"/>
+        <w:rPr>
+          <w:rFonts w:ascii="Helvetica Neue" w:hAnsi="Helvetica Neue"/>
+          <w:b/>
+          <w:sz w:val="26"/>
+          <w:szCs w:val="26"/>
+        </w:rPr>
+      </w:pPr>
+      <w:r>
+        <w:rPr>
+          <w:rFonts w:ascii="Helvetica Neue" w:hAnsi="Helvetica Neue"/>
+          <w:b/>
+          <w:sz w:val="26"/>
+          <w:szCs w:val="26"/>
+        </w:rPr>
+        <w:fldChar w:fldCharType="begin">
+          <w:ffData>
+            <w:name w:val="Check2"/>
+            <w:enabled/>
+            <w:calcOnExit w:val="0"/>
+            <w:checkBox>
+              <w:sizeAuto/>
+              <w:default w:val="0"/>
+            </w:checkBox>
+          </w:ffData>
+        </w:fldChar>
+      </w:r>
+      <w:r>
+        <w:rPr>
+          <w:rFonts w:ascii="Helvetica Neue" w:hAnsi="Helvetica Neue"/>
+          <w:b/>
+          <w:sz w:val="26"/>
+          <w:szCs w:val="26"/>
+        </w:rPr>
+        <w:instrText xml:space="preserve"> FORMCHECKBOX </w:instrText>
+      </w:r>
+      <w:r>
+        <w:rPr>
+          <w:rFonts w:ascii="Helvetica Neue" w:hAnsi="Helvetica Neue"/>
+          <w:b/>
+          <w:sz w:val="26"/>
+          <w:szCs w:val="26"/>
+        </w:rPr>
+      </w:r>
+      <w:r>
+        <w:rPr>
+          <w:rFonts w:ascii="Helvetica Neue" w:hAnsi="Helvetica Neue"/>
+          <w:b/>
+          <w:sz w:val="26"/>
+          <w:szCs w:val="26"/>
+        </w:rPr>
+        <w:fldChar w:fldCharType="end"/>
+      </w:r>
+      <w:r>
+        <w:rPr>
+          <w:rFonts w:ascii="Helvetica Neue" w:hAnsi="Helvetica Neue"/>
+          <w:b/>
+          <w:sz w:val="26"/>
+          <w:szCs w:val="26"/>
+        </w:rPr>
         <w:t xml:space="preserve"> Oper</w:t>
       </w:r>
       <w:r>
@@ -3096,7 +3081,7 @@
           </w:ffData>
         </w:fldChar>
       </w:r>
-      <w:bookmarkStart w:id="8" w:name="Text6"/>
+      <w:bookmarkStart w:id="9" w:name="Text6"/>
       <w:r>
         <w:rPr>
           <w:rFonts w:ascii="Helvetica Neue" w:hAnsi="Helvetica Neue"/>
@@ -3191,7 +3176,7 @@
         </w:rPr>
         <w:fldChar w:fldCharType="end"/>
       </w:r>
-      <w:bookmarkEnd w:id="8"/>
+      <w:bookmarkEnd w:id="9"/>
     </w:p>
     <w:p>
       <w:pPr>
@@ -3345,7 +3330,25 @@
           <w:sz w:val="26"/>
           <w:szCs w:val="26"/>
         </w:rPr>
-        <w:t xml:space="preserve"> 7 / Mobile Safari</w:t>
+        <w:t xml:space="preserve"> 8</w:t>
+      </w:r>
+      <w:r>
+        <w:rPr>
+          <w:rFonts w:ascii="Helvetica Neue" w:hAnsi="Helvetica Neue"/>
+          <w:b/>
+          <w:sz w:val="26"/>
+          <w:szCs w:val="26"/>
+        </w:rPr>
+        <w:t xml:space="preserve"> / Mobile Safari</w:t>
+      </w:r>
+      <w:r>
+        <w:rPr>
+          <w:rFonts w:ascii="Helvetica Neue" w:hAnsi="Helvetica Neue"/>
+          <w:b/>
+          <w:sz w:val="26"/>
+          <w:szCs w:val="26"/>
+        </w:rPr>
+        <w:t xml:space="preserve"> (47%)</w:t>
       </w:r>
     </w:p>
     <w:p>
@@ -3431,16 +3434,16 @@
           <w:sz w:val="26"/>
           <w:szCs w:val="26"/>
         </w:rPr>
-        <w:t xml:space="preserve"> </w:t>
-      </w:r>
-      <w:r>
-        <w:rPr>
-          <w:rFonts w:ascii="Helvetica Neue" w:hAnsi="Helvetica Neue"/>
-          <w:b/>
-          <w:sz w:val="26"/>
-          <w:szCs w:val="26"/>
-        </w:rPr>
-        <w:t>6 / Mobile Safari</w:t>
+        <w:t xml:space="preserve"> 7 / Mobile Safari</w:t>
+      </w:r>
+      <w:r>
+        <w:rPr>
+          <w:rFonts w:ascii="Helvetica Neue" w:hAnsi="Helvetica Neue"/>
+          <w:b/>
+          <w:sz w:val="26"/>
+          <w:szCs w:val="26"/>
+        </w:rPr>
+        <w:t xml:space="preserve"> (47%)</w:t>
       </w:r>
     </w:p>
     <w:p>
@@ -3535,7 +3538,16 @@
           <w:sz w:val="26"/>
           <w:szCs w:val="26"/>
         </w:rPr>
-        <w:t>5 / Mobile Safari</w:t>
+        <w:t>6 / Mobile Safari</w:t>
+      </w:r>
+      <w:r>
+        <w:rPr>
+          <w:rFonts w:ascii="Helvetica Neue" w:hAnsi="Helvetica Neue"/>
+          <w:b/>
+          <w:sz w:val="26"/>
+          <w:szCs w:val="26"/>
+        </w:rPr>
+        <w:t xml:space="preserve"> (6%)</w:t>
       </w:r>
     </w:p>
     <w:p>
@@ -4334,7 +4346,7 @@
           </w:ffData>
         </w:fldChar>
       </w:r>
-      <w:bookmarkStart w:id="9" w:name="Check6"/>
+      <w:bookmarkStart w:id="10" w:name="Check6"/>
       <w:r>
         <w:rPr>
           <w:rFonts w:ascii="Helvetica Neue" w:hAnsi="Helvetica Neue"/>
@@ -4361,7 +4373,7 @@
         </w:rPr>
         <w:fldChar w:fldCharType="end"/>
       </w:r>
-      <w:bookmarkEnd w:id="9"/>
+      <w:bookmarkEnd w:id="10"/>
       <w:r>
         <w:rPr>
           <w:rFonts w:ascii="Helvetica Neue" w:hAnsi="Helvetica Neue"/>
@@ -4406,7 +4418,7 @@
           </w:ffData>
         </w:fldChar>
       </w:r>
-      <w:bookmarkStart w:id="10" w:name="Text7"/>
+      <w:bookmarkStart w:id="11" w:name="Text7"/>
       <w:r>
         <w:rPr>
           <w:rFonts w:ascii="Helvetica Neue" w:hAnsi="Helvetica Neue"/>
@@ -4501,7 +4513,7 @@
         </w:rPr>
         <w:fldChar w:fldCharType="end"/>
       </w:r>
-      <w:bookmarkEnd w:id="10"/>
+      <w:bookmarkEnd w:id="11"/>
     </w:p>
     <w:p>
       <w:pPr>
@@ -4958,7 +4970,7 @@
           </w:ffData>
         </w:fldChar>
       </w:r>
-      <w:bookmarkStart w:id="11" w:name="Text8"/>
+      <w:bookmarkStart w:id="12" w:name="Text8"/>
       <w:r>
         <w:rPr>
           <w:rFonts w:ascii="Helvetica Neue" w:hAnsi="Helvetica Neue"/>
@@ -5053,7 +5065,7 @@
         </w:rPr>
         <w:fldChar w:fldCharType="end"/>
       </w:r>
-      <w:bookmarkEnd w:id="11"/>
+      <w:bookmarkEnd w:id="12"/>
     </w:p>
     <w:p>
       <w:pPr>
@@ -6502,7 +6514,7 @@
           </w:ffData>
         </w:fldChar>
       </w:r>
-      <w:bookmarkStart w:id="12" w:name="Check3"/>
+      <w:bookmarkStart w:id="13" w:name="Check3"/>
       <w:r>
         <w:rPr>
           <w:rFonts w:ascii="Helvetica Neue" w:hAnsi="Helvetica Neue"/>
@@ -6529,7 +6541,7 @@
         </w:rPr>
         <w:fldChar w:fldCharType="end"/>
       </w:r>
-      <w:bookmarkEnd w:id="12"/>
+      <w:bookmarkEnd w:id="13"/>
       <w:r>
         <w:rPr>
           <w:rFonts w:ascii="Helvetica Neue" w:hAnsi="Helvetica Neue"/>
@@ -6695,7 +6707,7 @@
           </w:ffData>
         </w:fldChar>
       </w:r>
-      <w:bookmarkStart w:id="13" w:name="Text12"/>
+      <w:bookmarkStart w:id="14" w:name="Text12"/>
       <w:r>
         <w:rPr>
           <w:rFonts w:ascii="Helvetica Neue" w:hAnsi="Helvetica Neue"/>
@@ -6790,7 +6802,7 @@
         </w:rPr>
         <w:fldChar w:fldCharType="end"/>
       </w:r>
-      <w:bookmarkEnd w:id="13"/>
+      <w:bookmarkEnd w:id="14"/>
     </w:p>
     <w:p>
       <w:pPr>
@@ -6968,8 +6980,8 @@
         <w:rPr>
           <w:rFonts w:ascii="Helvetica Neue" w:hAnsi="Helvetica Neue"/>
           <w:b/>
-          <w:sz w:val="28"/>
-          <w:szCs w:val="28"/>
+          <w:sz w:val="26"/>
+          <w:szCs w:val="26"/>
         </w:rPr>
       </w:pPr>
     </w:p>
@@ -7318,7 +7330,7 @@
           </w:ffData>
         </w:fldChar>
       </w:r>
-      <w:bookmarkStart w:id="14" w:name="Check4"/>
+      <w:bookmarkStart w:id="15" w:name="Check4"/>
       <w:r>
         <w:rPr>
           <w:rFonts w:ascii="Helvetica Neue" w:hAnsi="Helvetica Neue"/>
@@ -7345,15 +7357,42 @@
         </w:rPr>
         <w:fldChar w:fldCharType="end"/>
       </w:r>
-      <w:bookmarkEnd w:id="14"/>
-      <w:r>
-        <w:rPr>
-          <w:rFonts w:ascii="Helvetica Neue" w:hAnsi="Helvetica Neue"/>
-          <w:b/>
-          <w:sz w:val="26"/>
-          <w:szCs w:val="26"/>
-        </w:rPr>
-        <w:t xml:space="preserve"> Design / Develop for Retina Displays</w:t>
+      <w:bookmarkEnd w:id="15"/>
+      <w:r>
+        <w:rPr>
+          <w:rFonts w:ascii="Helvetica Neue" w:hAnsi="Helvetica Neue"/>
+          <w:b/>
+          <w:sz w:val="26"/>
+          <w:szCs w:val="26"/>
+        </w:rPr>
+        <w:t xml:space="preserve"> Design / Develop for </w:t>
+      </w:r>
+      <w:r>
+        <w:rPr>
+          <w:rFonts w:ascii="Helvetica Neue" w:hAnsi="Helvetica Neue"/>
+          <w:b/>
+          <w:sz w:val="26"/>
+          <w:szCs w:val="26"/>
+        </w:rPr>
+        <w:t>High Pixel Density</w:t>
+      </w:r>
+      <w:r>
+        <w:rPr>
+          <w:rFonts w:ascii="Helvetica Neue" w:hAnsi="Helvetica Neue"/>
+          <w:b/>
+          <w:sz w:val="26"/>
+          <w:szCs w:val="26"/>
+        </w:rPr>
+        <w:t xml:space="preserve"> Displays</w:t>
+      </w:r>
+      <w:r>
+        <w:rPr>
+          <w:rFonts w:ascii="Helvetica Neue" w:hAnsi="Helvetica Neue"/>
+          <w:b/>
+          <w:sz w:val="26"/>
+          <w:szCs w:val="26"/>
+        </w:rPr>
+        <w:t xml:space="preserve"> (Retina)</w:t>
       </w:r>
     </w:p>
     <w:p>
@@ -7509,7 +7548,6 @@
         <w:t>Hosting Provider</w:t>
       </w:r>
     </w:p>
-    <w:bookmarkStart w:id="15" w:name="_GoBack"/>
     <w:p>
       <w:pPr>
         <w:ind w:right="-1350"/>
@@ -7565,7 +7603,6 @@
         </w:rPr>
         <w:fldChar w:fldCharType="end"/>
       </w:r>
-      <w:bookmarkEnd w:id="15"/>
       <w:r>
         <w:rPr>
           <w:rFonts w:ascii="Helvetica Neue" w:hAnsi="Helvetica Neue"/>
@@ -12604,6 +12641,7 @@
         <w:temporary/>
         <w:showingPlcHdr/>
       </w:sdtPr>
+      <w:sdtEndPr/>
       <w:sdtContent>
         <w:r>
           <w:t>[Type text]</w:t>
@@ -12622,6 +12660,7 @@
         <w:temporary/>
         <w:showingPlcHdr/>
       </w:sdtPr>
+      <w:sdtEndPr/>
       <w:sdtContent>
         <w:r>
           <w:t>[Type text]</w:t>
@@ -12640,6 +12679,7 @@
         <w:temporary/>
         <w:showingPlcHdr/>
       </w:sdtPr>
+      <w:sdtEndPr/>
       <w:sdtContent>
         <w:r>
           <w:t>[Type text]</w:t>
@@ -13552,14 +13592,14 @@
     <w:charset w:val="00"/>
     <w:family w:val="auto"/>
     <w:pitch w:val="variable"/>
-    <w:sig w:usb0="E0002AEF" w:usb1="C0007841" w:usb2="00000009" w:usb3="00000000" w:csb0="000001FF" w:csb1="00000000"/>
+    <w:sig w:usb0="00000003" w:usb1="00000000" w:usb2="00000000" w:usb3="00000000" w:csb0="00000001" w:csb1="00000000"/>
   </w:font>
   <w:font w:name="Courier New">
     <w:panose1 w:val="02070309020205020404"/>
     <w:charset w:val="00"/>
     <w:family w:val="auto"/>
     <w:pitch w:val="variable"/>
-    <w:sig w:usb0="E0002AFF" w:usb1="C0007843" w:usb2="00000009" w:usb3="00000000" w:csb0="000001FF" w:csb1="00000000"/>
+    <w:sig w:usb0="00000003" w:usb1="00000000" w:usb2="00000000" w:usb3="00000000" w:csb0="00000001" w:csb1="00000000"/>
   </w:font>
   <w:font w:name="Wingdings">
     <w:panose1 w:val="05000000000000000000"/>
@@ -13588,7 +13628,7 @@
     <w:charset w:val="00"/>
     <w:family w:val="auto"/>
     <w:pitch w:val="variable"/>
-    <w:sig w:usb0="E10002FF" w:usb1="4000ACFF" w:usb2="00000009" w:usb3="00000000" w:csb0="0000019F" w:csb1="00000000"/>
+    <w:sig w:usb0="00000003" w:usb1="00000000" w:usb2="00000000" w:usb3="00000000" w:csb0="00000001" w:csb1="00000000"/>
   </w:font>
   <w:font w:name="ＭＳ ゴシック">
     <w:panose1 w:val="00000000000000000000"/>
@@ -13599,6 +13639,7 @@
     <w:sig w:usb0="00000001" w:usb1="08070000" w:usb2="00000010" w:usb3="00000000" w:csb0="00020000" w:csb1="00000000"/>
   </w:font>
   <w:font w:name="Lucida Grande">
+    <w:altName w:val="Arial"/>
     <w:panose1 w:val="020B0600040502020204"/>
     <w:charset w:val="00"/>
     <w:family w:val="auto"/>
@@ -13631,7 +13672,7 @@
     <w:charset w:val="00"/>
     <w:family w:val="auto"/>
     <w:pitch w:val="variable"/>
-    <w:sig w:usb0="E0002AFF" w:usb1="C0007843" w:usb2="00000009" w:usb3="00000000" w:csb0="000001FF" w:csb1="00000000"/>
+    <w:sig w:usb0="00000003" w:usb1="00000000" w:usb2="00000000" w:usb3="00000000" w:csb0="00000001" w:csb1="00000000"/>
   </w:font>
 </w:fonts>
 </file>
@@ -14476,7 +14517,7 @@
 </file>
 
 <file path=customXml/itemProps1.xml><?xml version="1.0" encoding="utf-8"?>
-<ds:datastoreItem xmlns:ds="http://schemas.openxmlformats.org/officeDocument/2006/customXml" ds:itemID="{E1FC714F-6FDF-DF4A-AC84-C45F2C8463B3}">
+<ds:datastoreItem xmlns:ds="http://schemas.openxmlformats.org/officeDocument/2006/customXml" ds:itemID="{D1906161-3201-5E45-80EB-C0D40B875EFF}">
   <ds:schemaRefs>
     <ds:schemaRef ds:uri="http://schemas.openxmlformats.org/officeDocument/2006/bibliography"/>
   </ds:schemaRefs>

</xml_diff>